<commit_message>
Update to include images
</commit_message>
<xml_diff>
--- a/SEO Blog.docx
+++ b/SEO Blog.docx
@@ -143,6 +143,7 @@
           <w:id w:val="691338633"/>
           <w:citation/>
         </w:sdtPr>
+        <w:sdtEndPr/>
         <w:sdtContent>
           <w:r>
             <w:fldChar w:fldCharType="begin"/>
@@ -190,6 +191,7 @@
           <w:id w:val="2083718036"/>
           <w:citation/>
         </w:sdtPr>
+        <w:sdtEndPr/>
         <w:sdtContent>
           <w:r>
             <w:fldChar w:fldCharType="begin"/>
@@ -211,8 +213,6 @@
           </w:r>
         </w:sdtContent>
       </w:sdt>
-      <w:bookmarkStart w:id="0" w:name="_GoBack"/>
-      <w:bookmarkEnd w:id="0"/>
     </w:p>
     <w:p>
       <w:pPr>
@@ -230,6 +230,7 @@
           <w:id w:val="-1940366260"/>
           <w:citation/>
         </w:sdtPr>
+        <w:sdtEndPr/>
         <w:sdtContent>
           <w:r>
             <w:fldChar w:fldCharType="begin"/>
@@ -343,6 +344,165 @@
       <w:r>
         <w:t>Follow-up</w:t>
       </w:r>
+    </w:p>
+    <w:p/>
+    <w:p/>
+    <w:p/>
+    <w:p>
+      <w:pPr>
+        <w:spacing w:after="0" w:line="240" w:lineRule="auto"/>
+        <w:rPr>
+          <w:rFonts w:ascii="Times New Roman" w:eastAsia="Times New Roman" w:hAnsi="Times New Roman" w:cs="Times New Roman"/>
+          <w:sz w:val="24"/>
+          <w:szCs w:val="24"/>
+        </w:rPr>
+      </w:pPr>
+      <w:r>
+        <w:rPr>
+          <w:rFonts w:ascii="Arial" w:eastAsia="Times New Roman" w:hAnsi="Arial" w:cs="Arial"/>
+          <w:color w:val="4B4F56"/>
+          <w:sz w:val="18"/>
+          <w:szCs w:val="18"/>
+          <w:shd w:val="clear" w:color="auto" w:fill="F1F0F0"/>
+        </w:rPr>
+        <w:t xml:space="preserve">Sup </w:t>
+      </w:r>
+      <w:proofErr w:type="spellStart"/>
+      <w:r>
+        <w:rPr>
+          <w:rFonts w:ascii="Arial" w:eastAsia="Times New Roman" w:hAnsi="Arial" w:cs="Arial"/>
+          <w:color w:val="4B4F56"/>
+          <w:sz w:val="18"/>
+          <w:szCs w:val="18"/>
+          <w:shd w:val="clear" w:color="auto" w:fill="F1F0F0"/>
+        </w:rPr>
+        <w:t>cuzz</w:t>
+      </w:r>
+      <w:proofErr w:type="spellEnd"/>
+      <w:r>
+        <w:rPr>
+          <w:rFonts w:ascii="Arial" w:eastAsia="Times New Roman" w:hAnsi="Arial" w:cs="Arial"/>
+          <w:color w:val="4B4F56"/>
+          <w:sz w:val="18"/>
+          <w:szCs w:val="18"/>
+          <w:shd w:val="clear" w:color="auto" w:fill="F1F0F0"/>
+        </w:rPr>
+        <w:t xml:space="preserve"> just looking at that link you sent. My thoughts would be... and </w:t>
+      </w:r>
+      <w:proofErr w:type="spellStart"/>
+      <w:r>
+        <w:rPr>
+          <w:rFonts w:ascii="Arial" w:eastAsia="Times New Roman" w:hAnsi="Arial" w:cs="Arial"/>
+          <w:color w:val="4B4F56"/>
+          <w:sz w:val="18"/>
+          <w:szCs w:val="18"/>
+          <w:shd w:val="clear" w:color="auto" w:fill="F1F0F0"/>
+        </w:rPr>
+        <w:t>bare</w:t>
+      </w:r>
+      <w:proofErr w:type="spellEnd"/>
+      <w:r>
+        <w:rPr>
+          <w:rFonts w:ascii="Arial" w:eastAsia="Times New Roman" w:hAnsi="Arial" w:cs="Arial"/>
+          <w:color w:val="4B4F56"/>
+          <w:sz w:val="18"/>
+          <w:szCs w:val="18"/>
+          <w:shd w:val="clear" w:color="auto" w:fill="F1F0F0"/>
+        </w:rPr>
+        <w:t xml:space="preserve"> in mind I’m only viewing it on my phone. It’s very text heavy but it all needs to be there I suppose. 1. Change the tabs. Black and red are </w:t>
+      </w:r>
+      <w:proofErr w:type="spellStart"/>
+      <w:r>
+        <w:rPr>
+          <w:rFonts w:ascii="Arial" w:eastAsia="Times New Roman" w:hAnsi="Arial" w:cs="Arial"/>
+          <w:color w:val="4B4F56"/>
+          <w:sz w:val="18"/>
+          <w:szCs w:val="18"/>
+          <w:shd w:val="clear" w:color="auto" w:fill="F1F0F0"/>
+        </w:rPr>
+        <w:t>to</w:t>
+      </w:r>
+      <w:proofErr w:type="spellEnd"/>
+      <w:r>
+        <w:rPr>
+          <w:rFonts w:ascii="Arial" w:eastAsia="Times New Roman" w:hAnsi="Arial" w:cs="Arial"/>
+          <w:color w:val="4B4F56"/>
+          <w:sz w:val="18"/>
+          <w:szCs w:val="18"/>
+          <w:shd w:val="clear" w:color="auto" w:fill="F1F0F0"/>
+        </w:rPr>
+        <w:t xml:space="preserve"> dark. Make your tab text white on black and try keep them all in one row right aligned to the top right of the page. Keep the lit logo a bit smaller it’s way too big. 2. Use text box’s rather than filling the page from left to right with your text. 3. Your images are a bit dark. If you can bring up the brightness on them in photoshop do it. And make sure the image quality is good for the page format. </w:t>
+      </w:r>
+      <w:proofErr w:type="spellStart"/>
+      <w:r>
+        <w:rPr>
+          <w:rFonts w:ascii="Arial" w:eastAsia="Times New Roman" w:hAnsi="Arial" w:cs="Arial"/>
+          <w:color w:val="4B4F56"/>
+          <w:sz w:val="18"/>
+          <w:szCs w:val="18"/>
+          <w:shd w:val="clear" w:color="auto" w:fill="F1F0F0"/>
+        </w:rPr>
+        <w:t>Ie</w:t>
+      </w:r>
+      <w:proofErr w:type="spellEnd"/>
+      <w:r>
+        <w:rPr>
+          <w:rFonts w:ascii="Arial" w:eastAsia="Times New Roman" w:hAnsi="Arial" w:cs="Arial"/>
+          <w:color w:val="4B4F56"/>
+          <w:sz w:val="18"/>
+          <w:szCs w:val="18"/>
+          <w:shd w:val="clear" w:color="auto" w:fill="F1F0F0"/>
+        </w:rPr>
+        <w:t xml:space="preserve">. Keep the images with the text they are for. If </w:t>
+      </w:r>
+      <w:proofErr w:type="spellStart"/>
+      <w:r>
+        <w:rPr>
+          <w:rFonts w:ascii="Arial" w:eastAsia="Times New Roman" w:hAnsi="Arial" w:cs="Arial"/>
+          <w:color w:val="4B4F56"/>
+          <w:sz w:val="18"/>
+          <w:szCs w:val="18"/>
+          <w:shd w:val="clear" w:color="auto" w:fill="F1F0F0"/>
+        </w:rPr>
+        <w:t>your</w:t>
+      </w:r>
+      <w:proofErr w:type="spellEnd"/>
+      <w:r>
+        <w:rPr>
+          <w:rFonts w:ascii="Arial" w:eastAsia="Times New Roman" w:hAnsi="Arial" w:cs="Arial"/>
+          <w:color w:val="4B4F56"/>
+          <w:sz w:val="18"/>
+          <w:szCs w:val="18"/>
+          <w:shd w:val="clear" w:color="auto" w:fill="F1F0F0"/>
+        </w:rPr>
+        <w:t xml:space="preserve"> going to spread the whole image across the page why not use some bold white text over the image to help explain why they are there. </w:t>
+      </w:r>
+      <w:proofErr w:type="spellStart"/>
+      <w:r>
+        <w:rPr>
+          <w:rFonts w:ascii="Arial" w:eastAsia="Times New Roman" w:hAnsi="Arial" w:cs="Arial"/>
+          <w:color w:val="4B4F56"/>
+          <w:sz w:val="18"/>
+          <w:szCs w:val="18"/>
+          <w:shd w:val="clear" w:color="auto" w:fill="F1F0F0"/>
+        </w:rPr>
+        <w:t>Eg</w:t>
+      </w:r>
+      <w:proofErr w:type="spellEnd"/>
+      <w:r>
+        <w:rPr>
+          <w:rFonts w:ascii="Arial" w:eastAsia="Times New Roman" w:hAnsi="Arial" w:cs="Arial"/>
+          <w:color w:val="4B4F56"/>
+          <w:sz w:val="18"/>
+          <w:szCs w:val="18"/>
+          <w:shd w:val="clear" w:color="auto" w:fill="F1F0F0"/>
+        </w:rPr>
+        <w:t xml:space="preserve"> pic of pool table. Have something like “rack um up” on it or a small text explaining its use.</w:t>
+      </w:r>
+    </w:p>
+    <w:p>
+      <w:bookmarkStart w:id="0" w:name="_GoBack"/>
+      <w:bookmarkEnd w:id="0"/>
     </w:p>
     <w:sectPr>
       <w:pgSz w:w="11906" w:h="16838"/>
@@ -1241,7 +1401,7 @@
 </file>
 
 <file path=customXml/itemProps1.xml><?xml version="1.0" encoding="utf-8"?>
-<ds:datastoreItem xmlns:ds="http://schemas.openxmlformats.org/officeDocument/2006/customXml" ds:itemID="{E9399AB1-6ECF-49AB-B8C3-24558D652746}">
+<ds:datastoreItem xmlns:ds="http://schemas.openxmlformats.org/officeDocument/2006/customXml" ds:itemID="{794C111F-DCE6-4A49-8BB9-77C8CB78620A}">
   <ds:schemaRefs>
     <ds:schemaRef ds:uri="http://schemas.openxmlformats.org/officeDocument/2006/bibliography"/>
   </ds:schemaRefs>

</xml_diff>